<commit_message>
update a* score table
</commit_message>
<xml_diff>
--- a/AI-Report.docx
+++ b/AI-Report.docx
@@ -852,6 +852,338 @@
         </w:tc>
       </w:tr>
     </w:tbl>
+    <w:p>
+      <w:pPr>
+        <w:bidi w:val="0"/>
+      </w:pPr>
+      <w:r>
+        <w:t>A*</w:t>
+      </w:r>
+      <w:r>
+        <w:t xml:space="preserve"> - </w:t>
+      </w:r>
+      <w:r>
+        <w:t xml:space="preserve">score heuristic </w:t>
+      </w:r>
+      <w:r>
+        <w:t>Avg of 100 games for each score:</w:t>
+      </w:r>
+    </w:p>
+    <w:tbl>
+      <w:tblPr>
+        <w:tblStyle w:val="TableGrid"/>
+        <w:tblW w:w="0" w:type="auto"/>
+        <w:tblLook w:val="04A0" w:firstRow="1" w:lastRow="0" w:firstColumn="1" w:lastColumn="0" w:noHBand="0" w:noVBand="1"/>
+      </w:tblPr>
+      <w:tblGrid>
+        <w:gridCol w:w="2254"/>
+        <w:gridCol w:w="2254"/>
+        <w:gridCol w:w="2254"/>
+        <w:gridCol w:w="2254"/>
+      </w:tblGrid>
+      <w:tr>
+        <w:tc>
+          <w:tcPr>
+            <w:tcW w:w="2254" w:type="dxa"/>
+          </w:tcPr>
+          <w:p>
+            <w:pPr>
+              <w:bidi w:val="0"/>
+            </w:pPr>
+            <w:r>
+              <w:t>Score</w:t>
+            </w:r>
+          </w:p>
+        </w:tc>
+        <w:tc>
+          <w:tcPr>
+            <w:tcW w:w="2254" w:type="dxa"/>
+          </w:tcPr>
+          <w:p>
+            <w:pPr>
+              <w:bidi w:val="0"/>
+            </w:pPr>
+            <w:r>
+              <w:t>Time (Seconds)</w:t>
+            </w:r>
+          </w:p>
+        </w:tc>
+        <w:tc>
+          <w:tcPr>
+            <w:tcW w:w="2254" w:type="dxa"/>
+          </w:tcPr>
+          <w:p>
+            <w:pPr>
+              <w:bidi w:val="0"/>
+            </w:pPr>
+            <w:r>
+              <w:t>Memory (MB)</w:t>
+            </w:r>
+          </w:p>
+        </w:tc>
+        <w:tc>
+          <w:tcPr>
+            <w:tcW w:w="2254" w:type="dxa"/>
+          </w:tcPr>
+          <w:p>
+            <w:pPr>
+              <w:bidi w:val="0"/>
+            </w:pPr>
+          </w:p>
+        </w:tc>
+      </w:tr>
+      <w:tr>
+        <w:tc>
+          <w:tcPr>
+            <w:tcW w:w="2254" w:type="dxa"/>
+          </w:tcPr>
+          <w:p>
+            <w:pPr>
+              <w:bidi w:val="0"/>
+            </w:pPr>
+            <w:r>
+              <w:t>100</w:t>
+            </w:r>
+          </w:p>
+        </w:tc>
+        <w:tc>
+          <w:tcPr>
+            <w:tcW w:w="2254" w:type="dxa"/>
+          </w:tcPr>
+          <w:p>
+            <w:pPr>
+              <w:bidi w:val="0"/>
+            </w:pPr>
+            <w:r>
+              <w:t>0.1489</w:t>
+            </w:r>
+          </w:p>
+        </w:tc>
+        <w:tc>
+          <w:tcPr>
+            <w:tcW w:w="2254" w:type="dxa"/>
+          </w:tcPr>
+          <w:p>
+            <w:pPr>
+              <w:bidi w:val="0"/>
+            </w:pPr>
+            <w:r>
+              <w:t>5.2174</w:t>
+            </w:r>
+          </w:p>
+        </w:tc>
+        <w:tc>
+          <w:tcPr>
+            <w:tcW w:w="2254" w:type="dxa"/>
+          </w:tcPr>
+          <w:p>
+            <w:pPr>
+              <w:bidi w:val="0"/>
+            </w:pPr>
+          </w:p>
+        </w:tc>
+      </w:tr>
+      <w:tr>
+        <w:tc>
+          <w:tcPr>
+            <w:tcW w:w="2254" w:type="dxa"/>
+          </w:tcPr>
+          <w:p>
+            <w:pPr>
+              <w:bidi w:val="0"/>
+            </w:pPr>
+            <w:r>
+              <w:t>1000</w:t>
+            </w:r>
+          </w:p>
+        </w:tc>
+        <w:tc>
+          <w:tcPr>
+            <w:tcW w:w="2254" w:type="dxa"/>
+          </w:tcPr>
+          <w:p>
+            <w:pPr>
+              <w:bidi w:val="0"/>
+            </w:pPr>
+            <w:r>
+              <w:t>0.8004</w:t>
+            </w:r>
+          </w:p>
+        </w:tc>
+        <w:tc>
+          <w:tcPr>
+            <w:tcW w:w="2254" w:type="dxa"/>
+          </w:tcPr>
+          <w:p>
+            <w:pPr>
+              <w:bidi w:val="0"/>
+            </w:pPr>
+            <w:r>
+              <w:t>22.7332</w:t>
+            </w:r>
+          </w:p>
+        </w:tc>
+        <w:tc>
+          <w:tcPr>
+            <w:tcW w:w="2254" w:type="dxa"/>
+          </w:tcPr>
+          <w:p>
+            <w:pPr>
+              <w:bidi w:val="0"/>
+            </w:pPr>
+          </w:p>
+        </w:tc>
+      </w:tr>
+      <w:tr>
+        <w:tc>
+          <w:tcPr>
+            <w:tcW w:w="2254" w:type="dxa"/>
+          </w:tcPr>
+          <w:p>
+            <w:pPr>
+              <w:bidi w:val="0"/>
+            </w:pPr>
+            <w:r>
+              <w:t>10000</w:t>
+            </w:r>
+          </w:p>
+        </w:tc>
+        <w:tc>
+          <w:tcPr>
+            <w:tcW w:w="2254" w:type="dxa"/>
+          </w:tcPr>
+          <w:p>
+            <w:pPr>
+              <w:bidi w:val="0"/>
+            </w:pPr>
+            <w:r>
+              <w:t>19.4957</w:t>
+            </w:r>
+          </w:p>
+        </w:tc>
+        <w:tc>
+          <w:tcPr>
+            <w:tcW w:w="2254" w:type="dxa"/>
+          </w:tcPr>
+          <w:p>
+            <w:pPr>
+              <w:bidi w:val="0"/>
+            </w:pPr>
+            <w:r>
+              <w:t>367.7030</w:t>
+            </w:r>
+          </w:p>
+        </w:tc>
+        <w:tc>
+          <w:tcPr>
+            <w:tcW w:w="2254" w:type="dxa"/>
+          </w:tcPr>
+          <w:p>
+            <w:pPr>
+              <w:bidi w:val="0"/>
+            </w:pPr>
+          </w:p>
+        </w:tc>
+      </w:tr>
+      <w:tr>
+        <w:tc>
+          <w:tcPr>
+            <w:tcW w:w="2254" w:type="dxa"/>
+          </w:tcPr>
+          <w:p>
+            <w:pPr>
+              <w:bidi w:val="0"/>
+            </w:pPr>
+            <w:r>
+              <w:t>100000</w:t>
+            </w:r>
+          </w:p>
+        </w:tc>
+        <w:tc>
+          <w:tcPr>
+            <w:tcW w:w="2254" w:type="dxa"/>
+          </w:tcPr>
+          <w:p>
+            <w:pPr>
+              <w:bidi w:val="0"/>
+            </w:pPr>
+          </w:p>
+        </w:tc>
+        <w:tc>
+          <w:tcPr>
+            <w:tcW w:w="2254" w:type="dxa"/>
+          </w:tcPr>
+          <w:p>
+            <w:pPr>
+              <w:bidi w:val="0"/>
+            </w:pPr>
+          </w:p>
+        </w:tc>
+        <w:tc>
+          <w:tcPr>
+            <w:tcW w:w="2254" w:type="dxa"/>
+          </w:tcPr>
+          <w:p>
+            <w:pPr>
+              <w:bidi w:val="0"/>
+            </w:pPr>
+          </w:p>
+        </w:tc>
+      </w:tr>
+      <w:tr>
+        <w:tc>
+          <w:tcPr>
+            <w:tcW w:w="2254" w:type="dxa"/>
+          </w:tcPr>
+          <w:p>
+            <w:pPr>
+              <w:bidi w:val="0"/>
+              <w:rPr>
+                <w:u w:val="single"/>
+              </w:rPr>
+            </w:pPr>
+          </w:p>
+        </w:tc>
+        <w:tc>
+          <w:tcPr>
+            <w:tcW w:w="2254" w:type="dxa"/>
+          </w:tcPr>
+          <w:p>
+            <w:pPr>
+              <w:bidi w:val="0"/>
+            </w:pPr>
+          </w:p>
+        </w:tc>
+        <w:tc>
+          <w:tcPr>
+            <w:tcW w:w="2254" w:type="dxa"/>
+          </w:tcPr>
+          <w:p>
+            <w:pPr>
+              <w:bidi w:val="0"/>
+            </w:pPr>
+          </w:p>
+        </w:tc>
+        <w:tc>
+          <w:tcPr>
+            <w:tcW w:w="2254" w:type="dxa"/>
+          </w:tcPr>
+          <w:p>
+            <w:pPr>
+              <w:bidi w:val="0"/>
+            </w:pPr>
+          </w:p>
+        </w:tc>
+      </w:tr>
+    </w:tbl>
+    <w:p>
+      <w:pPr>
+        <w:bidi w:val="0"/>
+        <w:rPr>
+          <w:u w:val="single"/>
+        </w:rPr>
+      </w:pPr>
+    </w:p>
     <w:p>
       <w:pPr>
         <w:bidi w:val="0"/>

</xml_diff>